<commit_message>
filtro dos dados de Macatuba e inicio da analise exploratoria
</commit_message>
<xml_diff>
--- a/documentacao/Planejamento.docx
+++ b/documentacao/Planejamento.docx
@@ -5,6 +5,10 @@
     <w:p>
       <w:pPr>
         <w:pStyle w:val="Heading2"/>
+        <w:numPr>
+          <w:ilvl w:val="1"/>
+          <w:numId w:val="2"/>
+        </w:numPr>
         <w:bidi w:val="0"/>
         <w:spacing w:before="200" w:after="120"/>
         <w:ind w:hanging="0" w:start="0"/>
@@ -39,20 +43,12 @@
           <w:rFonts w:ascii="var font-family-accent" w:hAnsi="var font-family-accent"/>
           <w:shd w:fill="FFFFFF" w:val="clear"/>
         </w:rPr>
-        <w:t>T</w:t>
-      </w:r>
-      <w:r>
-        <w:rPr>
-          <w:rFonts w:ascii="var font-family-accent" w:hAnsi="var font-family-accent"/>
-          <w:shd w:fill="FFFFFF" w:val="clear"/>
-        </w:rPr>
-        <w:t>ema do PI</w:t>
-      </w:r>
-    </w:p>
-    <w:p>
-      <w:pPr>
-        <w:pStyle w:val="BodyText"/>
-        <w:pBdr/>
+        <w:t>Tema do PI</w:t>
+      </w:r>
+    </w:p>
+    <w:p>
+      <w:pPr>
+        <w:pStyle w:val="BodyText"/>
         <w:bidi w:val="0"/>
         <w:spacing w:before="0" w:after="0"/>
         <w:ind w:hanging="0" w:start="0" w:end="0"/>
@@ -101,6 +97,10 @@
     <w:p>
       <w:pPr>
         <w:pStyle w:val="Heading2"/>
+        <w:numPr>
+          <w:ilvl w:val="1"/>
+          <w:numId w:val="2"/>
+        </w:numPr>
         <w:bidi w:val="0"/>
         <w:ind w:hanging="0" w:start="0"/>
         <w:jc w:val="start"/>
@@ -125,6 +125,10 @@
     <w:p>
       <w:pPr>
         <w:pStyle w:val="Heading1"/>
+        <w:numPr>
+          <w:ilvl w:val="0"/>
+          <w:numId w:val="2"/>
+        </w:numPr>
         <w:bidi w:val="0"/>
         <w:ind w:hanging="0" w:start="0"/>
         <w:jc w:val="start"/>
@@ -138,6 +142,10 @@
     <w:p>
       <w:pPr>
         <w:pStyle w:val="Heading2"/>
+        <w:numPr>
+          <w:ilvl w:val="1"/>
+          <w:numId w:val="2"/>
+        </w:numPr>
         <w:bidi w:val="0"/>
         <w:ind w:hanging="0" w:start="0"/>
         <w:jc w:val="start"/>
@@ -185,7 +193,34 @@
     </w:p>
     <w:p>
       <w:pPr>
+        <w:pStyle w:val="BodyText"/>
+        <w:bidi w:val="0"/>
+        <w:jc w:val="start"/>
+        <w:rPr/>
+      </w:pPr>
+      <w:r>
+        <w:rPr/>
+        <w:t>Geramos um novo arquivo com os dados segmentados da cidade de Macatuba</w:t>
+      </w:r>
+    </w:p>
+    <w:p>
+      <w:pPr>
+        <w:pStyle w:val="BodyText"/>
+        <w:bidi w:val="0"/>
+        <w:jc w:val="start"/>
+        <w:rPr/>
+      </w:pPr>
+      <w:r>
+        <w:rPr/>
+      </w:r>
+    </w:p>
+    <w:p>
+      <w:pPr>
         <w:pStyle w:val="Heading1"/>
+        <w:numPr>
+          <w:ilvl w:val="0"/>
+          <w:numId w:val="2"/>
+        </w:numPr>
         <w:bidi w:val="0"/>
         <w:ind w:hanging="0" w:start="0"/>
         <w:jc w:val="start"/>
@@ -199,6 +234,10 @@
     <w:p>
       <w:pPr>
         <w:pStyle w:val="Heading2"/>
+        <w:numPr>
+          <w:ilvl w:val="1"/>
+          <w:numId w:val="2"/>
+        </w:numPr>
         <w:bidi w:val="0"/>
         <w:ind w:hanging="0" w:start="0"/>
         <w:jc w:val="start"/>
@@ -212,6 +251,10 @@
     <w:p>
       <w:pPr>
         <w:pStyle w:val="Heading2"/>
+        <w:numPr>
+          <w:ilvl w:val="1"/>
+          <w:numId w:val="2"/>
+        </w:numPr>
         <w:bidi w:val="0"/>
         <w:ind w:hanging="0" w:start="0"/>
         <w:jc w:val="start"/>
@@ -292,11 +335,7 @@
       <w:r>
         <w:rPr/>
         <w:tab/>
-        <w:t xml:space="preserve">- </w:t>
-      </w:r>
-      <w:r>
-        <w:rPr/>
-        <w:t>Aberturas x Fechamentos por Ano</w:t>
+        <w:t>- Aberturas x Fechamentos por Ano</w:t>
       </w:r>
     </w:p>
     <w:p>
@@ -309,11 +348,7 @@
       <w:r>
         <w:rPr/>
         <w:tab/>
-        <w:t xml:space="preserve">- % </w:t>
-      </w:r>
-      <w:r>
-        <w:rPr/>
-        <w:t>do total de empresas total fechadas por ano</w:t>
+        <w:t>- % do total de empresas total fechadas por ano</w:t>
       </w:r>
     </w:p>
     <w:p>
@@ -326,16 +361,16 @@
       <w:r>
         <w:rPr/>
         <w:tab/>
-        <w:t xml:space="preserve">- </w:t>
-      </w:r>
-      <w:r>
-        <w:rPr/>
-        <w:t>evolução no número de CNPJs por tipo de empresa (MEI, Simples, Grande Porte)</w:t>
+        <w:t>- evolução no número de CNPJs por tipo de empresa (MEI, Simples, Grande Porte)</w:t>
       </w:r>
     </w:p>
     <w:p>
       <w:pPr>
         <w:pStyle w:val="Heading2"/>
+        <w:numPr>
+          <w:ilvl w:val="1"/>
+          <w:numId w:val="2"/>
+        </w:numPr>
         <w:bidi w:val="0"/>
         <w:ind w:hanging="0" w:start="0"/>
         <w:jc w:val="start"/>
@@ -343,15 +378,7 @@
       </w:pPr>
       <w:r>
         <w:rPr/>
-        <w:t>2.3</w:t>
-      </w:r>
-      <w:r>
-        <w:rPr/>
-        <w:t xml:space="preserve"> </w:t>
-      </w:r>
-      <w:r>
-        <w:rPr/>
-        <w:t>Identificar setores mais afetados</w:t>
+        <w:t>2.3 Identificar setores mais afetados</w:t>
       </w:r>
     </w:p>
     <w:p>
@@ -364,11 +391,7 @@
       <w:r>
         <w:rPr/>
         <w:tab/>
-        <w:t xml:space="preserve">- </w:t>
-      </w:r>
-      <w:r>
-        <w:rPr/>
-        <w:t>agrupar empresas por CNAE principal e número de fechamentos por ano (10 primeiros)</w:t>
+        <w:t>- agrupar empresas por CNAE principal e número de fechamentos por ano (10 primeiros)</w:t>
       </w:r>
     </w:p>
     <w:p>
@@ -381,16 +404,16 @@
       <w:r>
         <w:rPr/>
         <w:tab/>
-        <w:t xml:space="preserve">- </w:t>
-      </w:r>
-      <w:r>
-        <w:rPr/>
-        <w:t>gráfico de setores com maior número de fechamentos</w:t>
+        <w:t>- gráfico de setores com maior número de fechamentos</w:t>
       </w:r>
     </w:p>
     <w:p>
       <w:pPr>
         <w:pStyle w:val="Heading2"/>
+        <w:numPr>
+          <w:ilvl w:val="1"/>
+          <w:numId w:val="2"/>
+        </w:numPr>
         <w:bidi w:val="0"/>
         <w:ind w:hanging="0" w:start="0"/>
         <w:jc w:val="start"/>
@@ -440,38 +463,45 @@
     <w:p>
       <w:pPr>
         <w:pStyle w:val="Heading1"/>
-        <w:bidi w:val="0"/>
-        <w:ind w:hanging="0" w:start="0"/>
-        <w:jc w:val="start"/>
-        <w:rPr/>
-      </w:pPr>
-      <w:r>
-        <w:rPr/>
-        <w:t>3 – Aplicação de Machine Learning</w:t>
-      </w:r>
-    </w:p>
-    <w:p>
-      <w:pPr>
-        <w:pStyle w:val="Heading2"/>
-        <w:bidi w:val="0"/>
-        <w:ind w:hanging="0" w:start="0"/>
-        <w:jc w:val="start"/>
-        <w:rPr/>
-      </w:pPr>
-      <w:r>
-        <w:rPr/>
-        <w:t>3.1 – Predição de fechamento de empresas</w:t>
-      </w:r>
-    </w:p>
-    <w:p>
-      <w:pPr>
-        <w:pStyle w:val="BodyText"/>
         <w:numPr>
           <w:ilvl w:val="0"/>
           <w:numId w:val="2"/>
         </w:numPr>
-        <w:tabs>
-          <w:tab w:val="clear" w:pos="709"/>
+        <w:bidi w:val="0"/>
+        <w:ind w:hanging="0" w:start="0"/>
+        <w:jc w:val="start"/>
+        <w:rPr/>
+      </w:pPr>
+      <w:r>
+        <w:rPr/>
+        <w:t>3 – Aplicação de Machine Learning</w:t>
+      </w:r>
+    </w:p>
+    <w:p>
+      <w:pPr>
+        <w:pStyle w:val="Heading2"/>
+        <w:numPr>
+          <w:ilvl w:val="1"/>
+          <w:numId w:val="2"/>
+        </w:numPr>
+        <w:bidi w:val="0"/>
+        <w:ind w:hanging="0" w:start="0"/>
+        <w:jc w:val="start"/>
+        <w:rPr/>
+      </w:pPr>
+      <w:r>
+        <w:rPr/>
+        <w:t>3.1 – Predição de fechamento de empresas</w:t>
+      </w:r>
+    </w:p>
+    <w:p>
+      <w:pPr>
+        <w:pStyle w:val="BodyText"/>
+        <w:numPr>
+          <w:ilvl w:val="0"/>
+          <w:numId w:val="3"/>
+        </w:numPr>
+        <w:tabs>
           <w:tab w:val="left" w:pos="709" w:leader="none"/>
         </w:tabs>
         <w:bidi w:val="0"/>
@@ -496,10 +526,9 @@
         <w:pStyle w:val="BodyText"/>
         <w:numPr>
           <w:ilvl w:val="0"/>
-          <w:numId w:val="2"/>
-        </w:numPr>
-        <w:tabs>
-          <w:tab w:val="clear" w:pos="709"/>
+          <w:numId w:val="3"/>
+        </w:numPr>
+        <w:tabs>
           <w:tab w:val="left" w:pos="709" w:leader="none"/>
         </w:tabs>
         <w:bidi w:val="0"/>
@@ -524,10 +553,9 @@
         <w:pStyle w:val="BodyText"/>
         <w:numPr>
           <w:ilvl w:val="0"/>
-          <w:numId w:val="2"/>
-        </w:numPr>
-        <w:tabs>
-          <w:tab w:val="clear" w:pos="709"/>
+          <w:numId w:val="3"/>
+        </w:numPr>
+        <w:tabs>
           <w:tab w:val="left" w:pos="709" w:leader="none"/>
         </w:tabs>
         <w:bidi w:val="0"/>
@@ -552,10 +580,9 @@
         <w:pStyle w:val="BodyText"/>
         <w:numPr>
           <w:ilvl w:val="0"/>
-          <w:numId w:val="2"/>
-        </w:numPr>
-        <w:tabs>
-          <w:tab w:val="clear" w:pos="709"/>
+          <w:numId w:val="3"/>
+        </w:numPr>
+        <w:tabs>
           <w:tab w:val="left" w:pos="709" w:leader="none"/>
         </w:tabs>
         <w:bidi w:val="0"/>
@@ -577,6 +604,10 @@
     <w:p>
       <w:pPr>
         <w:pStyle w:val="Heading2"/>
+        <w:numPr>
+          <w:ilvl w:val="1"/>
+          <w:numId w:val="2"/>
+        </w:numPr>
         <w:bidi w:val="0"/>
         <w:ind w:hanging="0" w:start="0"/>
         <w:jc w:val="start"/>
@@ -592,10 +623,9 @@
         <w:pStyle w:val="BodyText"/>
         <w:numPr>
           <w:ilvl w:val="0"/>
-          <w:numId w:val="3"/>
-        </w:numPr>
-        <w:tabs>
-          <w:tab w:val="clear" w:pos="709"/>
+          <w:numId w:val="4"/>
+        </w:numPr>
+        <w:tabs>
           <w:tab w:val="left" w:pos="709" w:leader="none"/>
         </w:tabs>
         <w:bidi w:val="0"/>
@@ -620,10 +650,9 @@
         <w:pStyle w:val="BodyText"/>
         <w:numPr>
           <w:ilvl w:val="0"/>
-          <w:numId w:val="3"/>
-        </w:numPr>
-        <w:tabs>
-          <w:tab w:val="clear" w:pos="709"/>
+          <w:numId w:val="4"/>
+        </w:numPr>
+        <w:tabs>
           <w:tab w:val="left" w:pos="709" w:leader="none"/>
         </w:tabs>
         <w:bidi w:val="0"/>
@@ -648,10 +677,9 @@
         <w:pStyle w:val="BodyText"/>
         <w:numPr>
           <w:ilvl w:val="0"/>
-          <w:numId w:val="3"/>
-        </w:numPr>
-        <w:tabs>
-          <w:tab w:val="clear" w:pos="709"/>
+          <w:numId w:val="4"/>
+        </w:numPr>
+        <w:tabs>
           <w:tab w:val="left" w:pos="709" w:leader="none"/>
         </w:tabs>
         <w:bidi w:val="0"/>
@@ -676,10 +704,9 @@
         <w:pStyle w:val="BodyText"/>
         <w:numPr>
           <w:ilvl w:val="0"/>
-          <w:numId w:val="3"/>
-        </w:numPr>
-        <w:tabs>
-          <w:tab w:val="clear" w:pos="709"/>
+          <w:numId w:val="4"/>
+        </w:numPr>
+        <w:tabs>
           <w:tab w:val="left" w:pos="709" w:leader="none"/>
         </w:tabs>
         <w:bidi w:val="0"/>
@@ -701,6 +728,10 @@
     <w:p>
       <w:pPr>
         <w:pStyle w:val="Heading2"/>
+        <w:numPr>
+          <w:ilvl w:val="1"/>
+          <w:numId w:val="2"/>
+        </w:numPr>
         <w:bidi w:val="0"/>
         <w:ind w:hanging="0" w:start="0"/>
         <w:jc w:val="start"/>
@@ -716,10 +747,9 @@
         <w:pStyle w:val="BodyText"/>
         <w:numPr>
           <w:ilvl w:val="0"/>
-          <w:numId w:val="4"/>
-        </w:numPr>
-        <w:tabs>
-          <w:tab w:val="clear" w:pos="709"/>
+          <w:numId w:val="5"/>
+        </w:numPr>
+        <w:tabs>
           <w:tab w:val="left" w:pos="709" w:leader="none"/>
         </w:tabs>
         <w:bidi w:val="0"/>
@@ -744,10 +774,9 @@
         <w:pStyle w:val="BodyText"/>
         <w:numPr>
           <w:ilvl w:val="0"/>
-          <w:numId w:val="4"/>
-        </w:numPr>
-        <w:tabs>
-          <w:tab w:val="clear" w:pos="709"/>
+          <w:numId w:val="5"/>
+        </w:numPr>
+        <w:tabs>
           <w:tab w:val="left" w:pos="709" w:leader="none"/>
         </w:tabs>
         <w:bidi w:val="0"/>
@@ -772,10 +801,9 @@
         <w:pStyle w:val="BodyText"/>
         <w:numPr>
           <w:ilvl w:val="0"/>
-          <w:numId w:val="4"/>
-        </w:numPr>
-        <w:tabs>
-          <w:tab w:val="clear" w:pos="709"/>
+          <w:numId w:val="5"/>
+        </w:numPr>
+        <w:tabs>
           <w:tab w:val="left" w:pos="709" w:leader="none"/>
         </w:tabs>
         <w:bidi w:val="0"/>
@@ -800,10 +828,9 @@
         <w:pStyle w:val="BodyText"/>
         <w:numPr>
           <w:ilvl w:val="0"/>
-          <w:numId w:val="4"/>
-        </w:numPr>
-        <w:tabs>
-          <w:tab w:val="clear" w:pos="709"/>
+          <w:numId w:val="5"/>
+        </w:numPr>
+        <w:tabs>
           <w:tab w:val="left" w:pos="709" w:leader="none"/>
         </w:tabs>
         <w:bidi w:val="0"/>
@@ -841,6 +868,7 @@
       <w:pgNumType w:fmt="decimal"/>
       <w:formProt w:val="false"/>
       <w:textDirection w:val="lrTb"/>
+      <w:docGrid w:type="default" w:linePitch="100" w:charSpace="0"/>
     </w:sectPr>
   </w:body>
 </w:document>
@@ -851,7 +879,6 @@
   <w:abstractNum w:abstractNumId="1">
     <w:lvl w:ilvl="0">
       <w:start w:val="1"/>
-      <w:pStyle w:val="Heading1"/>
       <w:numFmt w:val="none"/>
       <w:suff w:val="nothing"/>
       <w:lvlText w:val=""/>
@@ -865,7 +892,6 @@
     </w:lvl>
     <w:lvl w:ilvl="1">
       <w:start w:val="1"/>
-      <w:pStyle w:val="Heading2"/>
       <w:numFmt w:val="none"/>
       <w:suff w:val="nothing"/>
       <w:lvlText w:val=""/>
@@ -879,7 +905,6 @@
     </w:lvl>
     <w:lvl w:ilvl="2">
       <w:start w:val="1"/>
-      <w:pStyle w:val="Heading3"/>
       <w:numFmt w:val="none"/>
       <w:suff w:val="nothing"/>
       <w:lvlText w:val=""/>
@@ -973,138 +998,129 @@
   <w:abstractNum w:abstractNumId="2">
     <w:lvl w:ilvl="0">
       <w:start w:val="1"/>
-      <w:numFmt w:val="bullet"/>
-      <w:lvlText w:val=""/>
-      <w:lvlJc w:val="start"/>
-      <w:pPr>
-        <w:tabs>
-          <w:tab w:val="num" w:pos="709"/>
-        </w:tabs>
-        <w:ind w:start="709" w:hanging="283"/>
-      </w:pPr>
-      <w:rPr>
-        <w:rFonts w:ascii="Symbol" w:hAnsi="Symbol" w:cs="Symbol" w:hint="default"/>
-      </w:rPr>
+      <w:numFmt w:val="none"/>
+      <w:suff w:val="nothing"/>
+      <w:lvlText w:val=""/>
+      <w:lvlJc w:val="start"/>
+      <w:pPr>
+        <w:tabs>
+          <w:tab w:val="num" w:pos="0"/>
+        </w:tabs>
+        <w:ind w:start="0" w:hanging="0"/>
+      </w:pPr>
+      <w:rPr/>
     </w:lvl>
     <w:lvl w:ilvl="1">
       <w:start w:val="1"/>
-      <w:numFmt w:val="bullet"/>
-      <w:lvlText w:val=""/>
-      <w:lvlJc w:val="start"/>
-      <w:pPr>
-        <w:tabs>
-          <w:tab w:val="num" w:pos="1418"/>
-        </w:tabs>
-        <w:ind w:start="1418" w:hanging="283"/>
-      </w:pPr>
-      <w:rPr>
-        <w:rFonts w:ascii="Symbol" w:hAnsi="Symbol" w:cs="Symbol" w:hint="default"/>
-      </w:rPr>
+      <w:numFmt w:val="none"/>
+      <w:suff w:val="nothing"/>
+      <w:lvlText w:val=""/>
+      <w:lvlJc w:val="start"/>
+      <w:pPr>
+        <w:tabs>
+          <w:tab w:val="num" w:pos="0"/>
+        </w:tabs>
+        <w:ind w:start="0" w:hanging="0"/>
+      </w:pPr>
+      <w:rPr/>
     </w:lvl>
     <w:lvl w:ilvl="2">
       <w:start w:val="1"/>
-      <w:numFmt w:val="bullet"/>
-      <w:lvlText w:val=""/>
-      <w:lvlJc w:val="start"/>
-      <w:pPr>
-        <w:tabs>
-          <w:tab w:val="num" w:pos="2127"/>
-        </w:tabs>
-        <w:ind w:start="2127" w:hanging="283"/>
-      </w:pPr>
-      <w:rPr>
-        <w:rFonts w:ascii="Symbol" w:hAnsi="Symbol" w:cs="Symbol" w:hint="default"/>
-      </w:rPr>
+      <w:numFmt w:val="none"/>
+      <w:suff w:val="nothing"/>
+      <w:lvlText w:val=""/>
+      <w:lvlJc w:val="start"/>
+      <w:pPr>
+        <w:tabs>
+          <w:tab w:val="num" w:pos="0"/>
+        </w:tabs>
+        <w:ind w:start="0" w:hanging="0"/>
+      </w:pPr>
+      <w:rPr/>
     </w:lvl>
     <w:lvl w:ilvl="3">
       <w:start w:val="1"/>
-      <w:numFmt w:val="bullet"/>
-      <w:lvlText w:val=""/>
-      <w:lvlJc w:val="start"/>
-      <w:pPr>
-        <w:tabs>
-          <w:tab w:val="num" w:pos="2836"/>
-        </w:tabs>
-        <w:ind w:start="2836" w:hanging="283"/>
-      </w:pPr>
-      <w:rPr>
-        <w:rFonts w:ascii="Symbol" w:hAnsi="Symbol" w:cs="Symbol" w:hint="default"/>
-      </w:rPr>
+      <w:numFmt w:val="none"/>
+      <w:suff w:val="nothing"/>
+      <w:lvlText w:val=""/>
+      <w:lvlJc w:val="start"/>
+      <w:pPr>
+        <w:tabs>
+          <w:tab w:val="num" w:pos="0"/>
+        </w:tabs>
+        <w:ind w:start="0" w:hanging="0"/>
+      </w:pPr>
+      <w:rPr/>
     </w:lvl>
     <w:lvl w:ilvl="4">
       <w:start w:val="1"/>
-      <w:numFmt w:val="bullet"/>
-      <w:lvlText w:val=""/>
-      <w:lvlJc w:val="start"/>
-      <w:pPr>
-        <w:tabs>
-          <w:tab w:val="num" w:pos="3545"/>
-        </w:tabs>
-        <w:ind w:start="3545" w:hanging="283"/>
-      </w:pPr>
-      <w:rPr>
-        <w:rFonts w:ascii="Symbol" w:hAnsi="Symbol" w:cs="Symbol" w:hint="default"/>
-      </w:rPr>
+      <w:numFmt w:val="none"/>
+      <w:suff w:val="nothing"/>
+      <w:lvlText w:val=""/>
+      <w:lvlJc w:val="start"/>
+      <w:pPr>
+        <w:tabs>
+          <w:tab w:val="num" w:pos="0"/>
+        </w:tabs>
+        <w:ind w:start="0" w:hanging="0"/>
+      </w:pPr>
+      <w:rPr/>
     </w:lvl>
     <w:lvl w:ilvl="5">
       <w:start w:val="1"/>
-      <w:numFmt w:val="bullet"/>
-      <w:lvlText w:val=""/>
-      <w:lvlJc w:val="start"/>
-      <w:pPr>
-        <w:tabs>
-          <w:tab w:val="num" w:pos="4254"/>
-        </w:tabs>
-        <w:ind w:start="4254" w:hanging="283"/>
-      </w:pPr>
-      <w:rPr>
-        <w:rFonts w:ascii="Symbol" w:hAnsi="Symbol" w:cs="Symbol" w:hint="default"/>
-      </w:rPr>
+      <w:numFmt w:val="none"/>
+      <w:suff w:val="nothing"/>
+      <w:lvlText w:val=""/>
+      <w:lvlJc w:val="start"/>
+      <w:pPr>
+        <w:tabs>
+          <w:tab w:val="num" w:pos="0"/>
+        </w:tabs>
+        <w:ind w:start="0" w:hanging="0"/>
+      </w:pPr>
+      <w:rPr/>
     </w:lvl>
     <w:lvl w:ilvl="6">
       <w:start w:val="1"/>
-      <w:numFmt w:val="bullet"/>
-      <w:lvlText w:val=""/>
-      <w:lvlJc w:val="start"/>
-      <w:pPr>
-        <w:tabs>
-          <w:tab w:val="num" w:pos="4963"/>
-        </w:tabs>
-        <w:ind w:start="4963" w:hanging="283"/>
-      </w:pPr>
-      <w:rPr>
-        <w:rFonts w:ascii="Symbol" w:hAnsi="Symbol" w:cs="Symbol" w:hint="default"/>
-      </w:rPr>
+      <w:numFmt w:val="none"/>
+      <w:suff w:val="nothing"/>
+      <w:lvlText w:val=""/>
+      <w:lvlJc w:val="start"/>
+      <w:pPr>
+        <w:tabs>
+          <w:tab w:val="num" w:pos="0"/>
+        </w:tabs>
+        <w:ind w:start="0" w:hanging="0"/>
+      </w:pPr>
+      <w:rPr/>
     </w:lvl>
     <w:lvl w:ilvl="7">
       <w:start w:val="1"/>
-      <w:numFmt w:val="bullet"/>
-      <w:lvlText w:val=""/>
-      <w:lvlJc w:val="start"/>
-      <w:pPr>
-        <w:tabs>
-          <w:tab w:val="num" w:pos="5672"/>
-        </w:tabs>
-        <w:ind w:start="5672" w:hanging="283"/>
-      </w:pPr>
-      <w:rPr>
-        <w:rFonts w:ascii="Symbol" w:hAnsi="Symbol" w:cs="Symbol" w:hint="default"/>
-      </w:rPr>
+      <w:numFmt w:val="none"/>
+      <w:suff w:val="nothing"/>
+      <w:lvlText w:val=""/>
+      <w:lvlJc w:val="start"/>
+      <w:pPr>
+        <w:tabs>
+          <w:tab w:val="num" w:pos="0"/>
+        </w:tabs>
+        <w:ind w:start="0" w:hanging="0"/>
+      </w:pPr>
+      <w:rPr/>
     </w:lvl>
     <w:lvl w:ilvl="8">
       <w:start w:val="1"/>
-      <w:numFmt w:val="bullet"/>
-      <w:lvlText w:val=""/>
-      <w:lvlJc w:val="start"/>
-      <w:pPr>
-        <w:tabs>
-          <w:tab w:val="num" w:pos="6381"/>
-        </w:tabs>
-        <w:ind w:start="6381" w:hanging="283"/>
-      </w:pPr>
-      <w:rPr>
-        <w:rFonts w:ascii="Symbol" w:hAnsi="Symbol" w:cs="Symbol" w:hint="default"/>
-      </w:rPr>
+      <w:numFmt w:val="none"/>
+      <w:suff w:val="nothing"/>
+      <w:lvlText w:val=""/>
+      <w:lvlJc w:val="start"/>
+      <w:pPr>
+        <w:tabs>
+          <w:tab w:val="num" w:pos="0"/>
+        </w:tabs>
+        <w:ind w:start="0" w:hanging="0"/>
+      </w:pPr>
+      <w:rPr/>
     </w:lvl>
   </w:abstractNum>
   <w:abstractNum w:abstractNumId="3">
@@ -1245,6 +1261,143 @@
     </w:lvl>
   </w:abstractNum>
   <w:abstractNum w:abstractNumId="4">
+    <w:lvl w:ilvl="0">
+      <w:start w:val="1"/>
+      <w:numFmt w:val="bullet"/>
+      <w:lvlText w:val=""/>
+      <w:lvlJc w:val="start"/>
+      <w:pPr>
+        <w:tabs>
+          <w:tab w:val="num" w:pos="709"/>
+        </w:tabs>
+        <w:ind w:start="709" w:hanging="283"/>
+      </w:pPr>
+      <w:rPr>
+        <w:rFonts w:ascii="Symbol" w:hAnsi="Symbol" w:cs="Symbol" w:hint="default"/>
+      </w:rPr>
+    </w:lvl>
+    <w:lvl w:ilvl="1">
+      <w:start w:val="1"/>
+      <w:numFmt w:val="bullet"/>
+      <w:lvlText w:val=""/>
+      <w:lvlJc w:val="start"/>
+      <w:pPr>
+        <w:tabs>
+          <w:tab w:val="num" w:pos="1418"/>
+        </w:tabs>
+        <w:ind w:start="1418" w:hanging="283"/>
+      </w:pPr>
+      <w:rPr>
+        <w:rFonts w:ascii="Symbol" w:hAnsi="Symbol" w:cs="Symbol" w:hint="default"/>
+      </w:rPr>
+    </w:lvl>
+    <w:lvl w:ilvl="2">
+      <w:start w:val="1"/>
+      <w:numFmt w:val="bullet"/>
+      <w:lvlText w:val=""/>
+      <w:lvlJc w:val="start"/>
+      <w:pPr>
+        <w:tabs>
+          <w:tab w:val="num" w:pos="2127"/>
+        </w:tabs>
+        <w:ind w:start="2127" w:hanging="283"/>
+      </w:pPr>
+      <w:rPr>
+        <w:rFonts w:ascii="Symbol" w:hAnsi="Symbol" w:cs="Symbol" w:hint="default"/>
+      </w:rPr>
+    </w:lvl>
+    <w:lvl w:ilvl="3">
+      <w:start w:val="1"/>
+      <w:numFmt w:val="bullet"/>
+      <w:lvlText w:val=""/>
+      <w:lvlJc w:val="start"/>
+      <w:pPr>
+        <w:tabs>
+          <w:tab w:val="num" w:pos="2836"/>
+        </w:tabs>
+        <w:ind w:start="2836" w:hanging="283"/>
+      </w:pPr>
+      <w:rPr>
+        <w:rFonts w:ascii="Symbol" w:hAnsi="Symbol" w:cs="Symbol" w:hint="default"/>
+      </w:rPr>
+    </w:lvl>
+    <w:lvl w:ilvl="4">
+      <w:start w:val="1"/>
+      <w:numFmt w:val="bullet"/>
+      <w:lvlText w:val=""/>
+      <w:lvlJc w:val="start"/>
+      <w:pPr>
+        <w:tabs>
+          <w:tab w:val="num" w:pos="3545"/>
+        </w:tabs>
+        <w:ind w:start="3545" w:hanging="283"/>
+      </w:pPr>
+      <w:rPr>
+        <w:rFonts w:ascii="Symbol" w:hAnsi="Symbol" w:cs="Symbol" w:hint="default"/>
+      </w:rPr>
+    </w:lvl>
+    <w:lvl w:ilvl="5">
+      <w:start w:val="1"/>
+      <w:numFmt w:val="bullet"/>
+      <w:lvlText w:val=""/>
+      <w:lvlJc w:val="start"/>
+      <w:pPr>
+        <w:tabs>
+          <w:tab w:val="num" w:pos="4254"/>
+        </w:tabs>
+        <w:ind w:start="4254" w:hanging="283"/>
+      </w:pPr>
+      <w:rPr>
+        <w:rFonts w:ascii="Symbol" w:hAnsi="Symbol" w:cs="Symbol" w:hint="default"/>
+      </w:rPr>
+    </w:lvl>
+    <w:lvl w:ilvl="6">
+      <w:start w:val="1"/>
+      <w:numFmt w:val="bullet"/>
+      <w:lvlText w:val=""/>
+      <w:lvlJc w:val="start"/>
+      <w:pPr>
+        <w:tabs>
+          <w:tab w:val="num" w:pos="4963"/>
+        </w:tabs>
+        <w:ind w:start="4963" w:hanging="283"/>
+      </w:pPr>
+      <w:rPr>
+        <w:rFonts w:ascii="Symbol" w:hAnsi="Symbol" w:cs="Symbol" w:hint="default"/>
+      </w:rPr>
+    </w:lvl>
+    <w:lvl w:ilvl="7">
+      <w:start w:val="1"/>
+      <w:numFmt w:val="bullet"/>
+      <w:lvlText w:val=""/>
+      <w:lvlJc w:val="start"/>
+      <w:pPr>
+        <w:tabs>
+          <w:tab w:val="num" w:pos="5672"/>
+        </w:tabs>
+        <w:ind w:start="5672" w:hanging="283"/>
+      </w:pPr>
+      <w:rPr>
+        <w:rFonts w:ascii="Symbol" w:hAnsi="Symbol" w:cs="Symbol" w:hint="default"/>
+      </w:rPr>
+    </w:lvl>
+    <w:lvl w:ilvl="8">
+      <w:start w:val="1"/>
+      <w:numFmt w:val="bullet"/>
+      <w:lvlText w:val=""/>
+      <w:lvlJc w:val="start"/>
+      <w:pPr>
+        <w:tabs>
+          <w:tab w:val="num" w:pos="6381"/>
+        </w:tabs>
+        <w:ind w:start="6381" w:hanging="283"/>
+      </w:pPr>
+      <w:rPr>
+        <w:rFonts w:ascii="Symbol" w:hAnsi="Symbol" w:cs="Symbol" w:hint="default"/>
+      </w:rPr>
+    </w:lvl>
+  </w:abstractNum>
+  <w:abstractNum w:abstractNumId="5">
     <w:lvl w:ilvl="0">
       <w:start w:val="1"/>
       <w:numFmt w:val="bullet"/>
@@ -1393,6 +1546,9 @@
   <w:num w:numId="4">
     <w:abstractNumId w:val="4"/>
   </w:num>
+  <w:num w:numId="5">
+    <w:abstractNumId w:val="5"/>
+  </w:num>
 </w:numbering>
 </file>
 
@@ -1410,7 +1566,6 @@
     </w:rPrDefault>
     <w:pPrDefault>
       <w:pPr>
-        <w:widowControl/>
         <w:suppressAutoHyphens w:val="true"/>
       </w:pPr>
     </w:pPrDefault>
@@ -1420,7 +1575,10 @@
     <w:qFormat/>
     <w:pPr>
       <w:widowControl/>
+      <w:suppressAutoHyphens w:val="true"/>
       <w:bidi w:val="0"/>
+      <w:spacing w:before="0" w:after="0"/>
+      <w:jc w:val="start"/>
     </w:pPr>
     <w:rPr>
       <w:rFonts w:ascii="Liberation Serif" w:hAnsi="Liberation Serif" w:eastAsia="Noto Serif CJK SC" w:cs="Lohit Devanagari"/>
@@ -1439,7 +1597,7 @@
     <w:pPr>
       <w:numPr>
         <w:ilvl w:val="0"/>
-        <w:numId w:val="1"/>
+        <w:numId w:val="2"/>
       </w:numPr>
       <w:spacing w:before="240" w:after="120"/>
       <w:outlineLvl w:val="0"/>
@@ -1459,7 +1617,7 @@
     <w:pPr>
       <w:numPr>
         <w:ilvl w:val="1"/>
-        <w:numId w:val="1"/>
+        <w:numId w:val="2"/>
       </w:numPr>
       <w:spacing w:before="200" w:after="120"/>
       <w:outlineLvl w:val="1"/>
@@ -1480,7 +1638,7 @@
     <w:pPr>
       <w:numPr>
         <w:ilvl w:val="2"/>
-        <w:numId w:val="1"/>
+        <w:numId w:val="2"/>
       </w:numPr>
       <w:spacing w:before="140" w:after="120"/>
       <w:outlineLvl w:val="2"/>

</xml_diff>